<commit_message>
chore: updated CV file
</commit_message>
<xml_diff>
--- a/static/cv/Max-Wiseman-CV-LATEST-MAY2025.docx
+++ b/static/cv/Max-Wiseman-CV-LATEST-MAY2025.docx
@@ -253,6 +253,9 @@
           <w:szCs w:val="20"/>
         </w:rPr>
       </w:pPr>
+      <w:r>
+        <w:t xml:space="preserve">Email: </w:t>
+      </w:r>
       <w:hyperlink r:id="rId8" w:history="1">
         <w:r>
           <w:rPr>
@@ -298,7 +301,7 @@
             <w:sz w:val="20"/>
             <w:szCs w:val="20"/>
           </w:rPr>
-          <w:t>(30) Max Wiseman | LinkedIn</w:t>
+          <w:t>https://www.linkedin.com/in/max-wiseman-8879752b8/</w:t>
         </w:r>
       </w:hyperlink>
     </w:p>
@@ -334,7 +337,7 @@
             <w:sz w:val="20"/>
             <w:szCs w:val="20"/>
           </w:rPr>
-          <w:t>MaxBWiseman (Max.W)</w:t>
+          <w:t>https://github.com/MaxBWiseman</w:t>
         </w:r>
       </w:hyperlink>
     </w:p>
@@ -351,7 +354,14 @@
           <w:sz w:val="20"/>
           <w:szCs w:val="20"/>
         </w:rPr>
-        <w:t xml:space="preserve">Personal Portfolio Site: </w:t>
+        <w:t>Personal Portfolio Site</w:t>
+      </w:r>
+      <w:r>
+        <w:rPr>
+          <w:sz w:val="20"/>
+          <w:szCs w:val="20"/>
+        </w:rPr>
+        <w:t xml:space="preserve">: </w:t>
       </w:r>
       <w:hyperlink r:id="rId11" w:history="1">
         <w:r>
@@ -360,7 +370,7 @@
             <w:sz w:val="20"/>
             <w:szCs w:val="20"/>
           </w:rPr>
-          <w:t>Max's Resume</w:t>
+          <w:t>https://my-cv-site-8c9a1f338ae9.herokuapp.com/</w:t>
         </w:r>
       </w:hyperlink>
     </w:p>
@@ -705,25 +715,7 @@
           <w:sz w:val="20"/>
           <w:szCs w:val="20"/>
         </w:rPr>
-        <w:t xml:space="preserve">yplot, Seaborn, Plotly, </w:t>
-      </w:r>
-      <w:proofErr w:type="spellStart"/>
-      <w:r>
-        <w:rPr>
-          <w:rFonts w:ascii="Cambria" w:hAnsi="Cambria"/>
-          <w:sz w:val="20"/>
-          <w:szCs w:val="20"/>
-        </w:rPr>
-        <w:t>Pingouin</w:t>
-      </w:r>
-      <w:proofErr w:type="spellEnd"/>
-      <w:r>
-        <w:rPr>
-          <w:rFonts w:ascii="Cambria" w:hAnsi="Cambria"/>
-          <w:sz w:val="20"/>
-          <w:szCs w:val="20"/>
-        </w:rPr>
-        <w:t>, Streamlit</w:t>
+        <w:t>yplot, Seaborn, Plotly, Pingouin, Streamlit</w:t>
       </w:r>
     </w:p>
     <w:p>

</xml_diff>